<commit_message>
--project-management --documentation PEP done, ready for review
</commit_message>
<xml_diff>
--- a/Final Project/Project Execution Plan.docx
+++ b/Final Project/Project Execution Plan.docx
@@ -24,8 +24,6 @@
       <w:r>
         <w:t>.0</w:t>
       </w:r>
-      <w:bookmarkStart w:id="0" w:name="_GoBack"/>
-      <w:bookmarkEnd w:id="0"/>
       <w:r>
         <w:t xml:space="preserve"> – November 23,</w:t>
       </w:r>
@@ -736,8 +734,9 @@
       <w:r>
         <w:t>. The workflow includes a master branch for stable production code, a development branch for individual feature merging and individual task branches for development of each unique task. Each task in the “In Progress” trello list is assigned a task branch, and once complete is merged into the development branch to check for any conflicts with other team member feature developments. Once conflicts are resolved, the conflict free development branch can be merged into the master branch.</w:t>
       </w:r>
-    </w:p>
-    <w:p/>
+      <w:bookmarkStart w:id="0" w:name="_GoBack"/>
+      <w:bookmarkEnd w:id="0"/>
+    </w:p>
     <w:p>
       <w:pPr>
         <w:pStyle w:val="Heading1"/>

</xml_diff>